<commit_message>
avance de el documento
</commit_message>
<xml_diff>
--- a/MarcoAplicativo.docx
+++ b/MarcoAplicativo.docx
@@ -650,6 +650,67 @@
           <w:szCs w:val="24"/>
         </w:rPr>
       </w:pPr>
+      <w:r>
+        <w:rPr>
+          <w:noProof/>
+        </w:rPr>
+        <w:pict w14:anchorId="64E6B801">
+          <v:group id="_x0000_s1031" style="position:absolute;left:0;text-align:left;margin-left:195pt;margin-top:118.7pt;width:250.4pt;height:36pt;z-index:251669504" coordorigin="5340,12015" coordsize="5008,720">
+            <v:shapetype id="_x0000_t202" coordsize="21600,21600" o:spt="202" path="m,l,21600r21600,l21600,xe">
+              <v:stroke joinstyle="miter"/>
+              <v:path gradientshapeok="t" o:connecttype="rect"/>
+            </v:shapetype>
+            <v:shape id="_x0000_s1029" type="#_x0000_t202" style="position:absolute;left:8773;top:12015;width:1575;height:720;mso-position-horizontal-relative:text;mso-position-vertical-relative:text" stroked="f">
+              <v:textbox>
+                <w:txbxContent>
+                  <w:p>
+                    <w:pPr>
+                      <w:jc w:val="center"/>
+                      <w:rPr>
+                        <w:b/>
+                        <w:bCs/>
+                        <w:color w:val="FF0000"/>
+                        <w:sz w:val="48"/>
+                        <w:szCs w:val="48"/>
+                        <w:lang w:val="es-ES"/>
+                      </w:rPr>
+                    </w:pPr>
+                    <w:r>
+                      <w:rPr>
+                        <w:b/>
+                        <w:bCs/>
+                        <w:color w:val="FF0000"/>
+                        <w:sz w:val="48"/>
+                        <w:szCs w:val="48"/>
+                        <w:lang w:val="es-ES"/>
+                      </w:rPr>
+                      <w:t>UML</w:t>
+                    </w:r>
+                  </w:p>
+                </w:txbxContent>
+              </v:textbox>
+            </v:shape>
+            <v:oval id="_x0000_s1028" style="position:absolute;left:5340;top:12215;width:302;height:285;mso-position-horizontal-relative:text;mso-position-vertical-relative:text" fillcolor="#5a5a5a [2109]"/>
+            <v:shapetype id="_x0000_t13" coordsize="21600,21600" o:spt="13" adj="16200,5400" path="m@0,l@0@1,0@1,0@2@0@2@0,21600,21600,10800xe">
+              <v:stroke joinstyle="miter"/>
+              <v:formulas>
+                <v:f eqn="val #0"/>
+                <v:f eqn="val #1"/>
+                <v:f eqn="sum height 0 #1"/>
+                <v:f eqn="sum 10800 0 #1"/>
+                <v:f eqn="sum width 0 #0"/>
+                <v:f eqn="prod @4 @3 10800"/>
+                <v:f eqn="sum width 0 @5"/>
+              </v:formulas>
+              <v:path o:connecttype="custom" o:connectlocs="@0,0;0,10800;@0,21600;21600,10800" o:connectangles="270,180,90,0" textboxrect="0,@1,@6,@2"/>
+              <v:handles>
+                <v:h position="#0,#1" xrange="0,21600" yrange="0,10800"/>
+              </v:handles>
+            </v:shapetype>
+            <v:shape id="_x0000_s1027" type="#_x0000_t13" style="position:absolute;left:5642;top:12148;width:3333;height:468;rotation:180;mso-position-horizontal-relative:text;mso-position-vertical-relative:text" adj="18492" fillcolor="#00b0f0"/>
+          </v:group>
+        </w:pict>
+      </w:r>
       <w:r>
         <w:rPr>
           <w:noProof/>
@@ -719,79 +780,6 @@
       </w:r>
       <w:r>
         <w:rPr>
-          <w:noProof/>
-        </w:rPr>
-        <w:pict w14:anchorId="0950D7F1">
-          <v:shapetype id="_x0000_t202" coordsize="21600,21600" o:spt="202" path="m,l,21600r21600,l21600,xe">
-            <v:stroke joinstyle="miter"/>
-            <v:path gradientshapeok="t" o:connecttype="rect"/>
-          </v:shapetype>
-          <v:shape id="_x0000_s1029" type="#_x0000_t202" style="position:absolute;left:0;text-align:left;margin-left:366.65pt;margin-top:118.7pt;width:78.75pt;height:36pt;z-index:251657728;mso-position-horizontal-relative:text;mso-position-vertical-relative:text" stroked="f">
-            <v:textbox>
-              <w:txbxContent>
-                <w:p>
-                  <w:pPr>
-                    <w:jc w:val="center"/>
-                    <w:rPr>
-                      <w:b/>
-                      <w:bCs/>
-                      <w:color w:val="FF0000"/>
-                      <w:sz w:val="48"/>
-                      <w:szCs w:val="48"/>
-                      <w:lang w:val="es-ES"/>
-                    </w:rPr>
-                  </w:pPr>
-                  <w:r>
-                    <w:rPr>
-                      <w:b/>
-                      <w:bCs/>
-                      <w:color w:val="FF0000"/>
-                      <w:sz w:val="48"/>
-                      <w:szCs w:val="48"/>
-                      <w:lang w:val="es-ES"/>
-                    </w:rPr>
-                    <w:t>UML</w:t>
-                  </w:r>
-                </w:p>
-              </w:txbxContent>
-            </v:textbox>
-          </v:shape>
-        </w:pict>
-      </w:r>
-      <w:r>
-        <w:rPr>
-          <w:noProof/>
-        </w:rPr>
-        <w:pict w14:anchorId="6058D2E5">
-          <v:shapetype id="_x0000_t13" coordsize="21600,21600" o:spt="13" adj="16200,5400" path="m@0,l@0@1,0@1,0@2@0@2@0,21600,21600,10800xe">
-            <v:stroke joinstyle="miter"/>
-            <v:formulas>
-              <v:f eqn="val #0"/>
-              <v:f eqn="val #1"/>
-              <v:f eqn="sum height 0 #1"/>
-              <v:f eqn="sum 10800 0 #1"/>
-              <v:f eqn="sum width 0 #0"/>
-              <v:f eqn="prod @4 @3 10800"/>
-              <v:f eqn="sum width 0 @5"/>
-            </v:formulas>
-            <v:path o:connecttype="custom" o:connectlocs="@0,0;0,10800;@0,21600;21600,10800" o:connectangles="270,180,90,0" textboxrect="0,@1,@6,@2"/>
-            <v:handles>
-              <v:h position="#0,#1" xrange="0,21600" yrange="0,10800"/>
-            </v:handles>
-          </v:shapetype>
-          <v:shape id="_x0000_s1027" type="#_x0000_t13" style="position:absolute;left:0;text-align:left;margin-left:210.1pt;margin-top:125.35pt;width:166.65pt;height:23.4pt;rotation:180;z-index:251659776;mso-position-horizontal-relative:text;mso-position-vertical-relative:text" adj="18492" fillcolor="#00b0f0"/>
-        </w:pict>
-      </w:r>
-      <w:r>
-        <w:rPr>
-          <w:noProof/>
-        </w:rPr>
-        <w:pict w14:anchorId="672AAE18">
-          <v:oval id="_x0000_s1028" style="position:absolute;left:0;text-align:left;margin-left:195pt;margin-top:128.7pt;width:15.1pt;height:14.25pt;z-index:251658752;mso-position-horizontal-relative:text;mso-position-vertical-relative:text" fillcolor="#5a5a5a [2109]"/>
-        </w:pict>
-      </w:r>
-      <w:r>
-        <w:rPr>
           <w:rFonts w:ascii="Times New Roman" w:hAnsi="Times New Roman" w:cs="Times New Roman"/>
           <w:sz w:val="24"/>
           <w:szCs w:val="24"/>
@@ -978,6 +966,7 @@
           <w:szCs w:val="24"/>
         </w:rPr>
       </w:pPr>
+      <w:bookmarkStart w:id="0" w:name="_Hlk148374165"/>
       <w:r>
         <w:rPr>
           <w:rFonts w:ascii="Times New Roman" w:hAnsi="Times New Roman" w:cs="Times New Roman"/>
@@ -1032,7 +1021,16 @@
           <w:sz w:val="24"/>
           <w:szCs w:val="24"/>
         </w:rPr>
-        <w:t xml:space="preserve">iteraciones se centran con mayor énfasis en las actividades de modelamiento de la empresa y en sus requerimientos mediante el modelo de casos de uso del negocio. </w:t>
+        <w:t>iteraciones se centran con mayor énfasis en las actividades de modelamiento de la empresa y en sus requerimientos mediante el modelo de casos de uso del negocio.</w:t>
+      </w:r>
+      <w:bookmarkEnd w:id="0"/>
+      <w:r>
+        <w:rPr>
+          <w:rFonts w:ascii="Times New Roman" w:hAnsi="Times New Roman" w:cs="Times New Roman"/>
+          <w:sz w:val="24"/>
+          <w:szCs w:val="24"/>
+        </w:rPr>
+        <w:t xml:space="preserve"> </w:t>
       </w:r>
     </w:p>
     <w:p>
@@ -2090,7 +2088,47 @@
                 <w:szCs w:val="24"/>
                 <w:lang w:val="es-ES"/>
               </w:rPr>
-              <w:t>Crea, modifica y elimina historias clínicas complementarias (down, infertilidad, etc).</w:t>
+              <w:t>Crea, modifica y elimina historias clínicas complementarias (</w:t>
+            </w:r>
+            <w:proofErr w:type="spellStart"/>
+            <w:r>
+              <w:rPr>
+                <w:rFonts w:ascii="Times New Roman" w:hAnsi="Times New Roman" w:cs="Times New Roman"/>
+                <w:sz w:val="24"/>
+                <w:szCs w:val="24"/>
+                <w:lang w:val="es-ES"/>
+              </w:rPr>
+              <w:t>down</w:t>
+            </w:r>
+            <w:proofErr w:type="spellEnd"/>
+            <w:r>
+              <w:rPr>
+                <w:rFonts w:ascii="Times New Roman" w:hAnsi="Times New Roman" w:cs="Times New Roman"/>
+                <w:sz w:val="24"/>
+                <w:szCs w:val="24"/>
+                <w:lang w:val="es-ES"/>
+              </w:rPr>
+              <w:t xml:space="preserve">, infertilidad, </w:t>
+            </w:r>
+            <w:proofErr w:type="spellStart"/>
+            <w:r>
+              <w:rPr>
+                <w:rFonts w:ascii="Times New Roman" w:hAnsi="Times New Roman" w:cs="Times New Roman"/>
+                <w:sz w:val="24"/>
+                <w:szCs w:val="24"/>
+                <w:lang w:val="es-ES"/>
+              </w:rPr>
+              <w:t>etc</w:t>
+            </w:r>
+            <w:proofErr w:type="spellEnd"/>
+            <w:r>
+              <w:rPr>
+                <w:rFonts w:ascii="Times New Roman" w:hAnsi="Times New Roman" w:cs="Times New Roman"/>
+                <w:sz w:val="24"/>
+                <w:szCs w:val="24"/>
+                <w:lang w:val="es-ES"/>
+              </w:rPr>
+              <w:t>).</w:t>
             </w:r>
           </w:p>
           <w:p>
@@ -5224,8 +5262,18 @@
           <w:sz w:val="24"/>
           <w:szCs w:val="24"/>
         </w:rPr>
-        <w:t>open source</w:t>
-      </w:r>
+        <w:t xml:space="preserve">open </w:t>
+      </w:r>
+      <w:proofErr w:type="spellStart"/>
+      <w:r>
+        <w:rPr>
+          <w:rFonts w:ascii="Times New Roman" w:hAnsi="Times New Roman" w:cs="Times New Roman"/>
+          <w:sz w:val="24"/>
+          <w:szCs w:val="24"/>
+        </w:rPr>
+        <w:t>source</w:t>
+      </w:r>
+      <w:proofErr w:type="spellEnd"/>
       <w:r>
         <w:rPr>
           <w:rFonts w:ascii="Times New Roman" w:hAnsi="Times New Roman" w:cs="Times New Roman"/>
@@ -6604,6 +6652,7 @@
                 <w:szCs w:val="24"/>
               </w:rPr>
             </w:pPr>
+            <w:bookmarkStart w:id="1" w:name="_Hlk148558008"/>
             <w:r>
               <w:rPr>
                 <w:rFonts w:ascii="Times New Roman" w:hAnsi="Times New Roman" w:cs="Times New Roman"/>
@@ -6823,6 +6872,7 @@
           </w:p>
         </w:tc>
       </w:tr>
+      <w:bookmarkEnd w:id="1"/>
     </w:tbl>
     <w:p>
       <w:pPr>
@@ -7132,13 +7182,13 @@
         </w:rPr>
         <w:lastRenderedPageBreak/>
         <w:drawing>
-          <wp:anchor distT="0" distB="0" distL="114300" distR="114300" simplePos="0" relativeHeight="251658240" behindDoc="0" locked="0" layoutInCell="1" allowOverlap="1" wp14:anchorId="1F178DBA" wp14:editId="074C1991">
+          <wp:anchor distT="0" distB="0" distL="114300" distR="114300" simplePos="0" relativeHeight="251658240" behindDoc="0" locked="0" layoutInCell="1" allowOverlap="1" wp14:anchorId="1F178DBA" wp14:editId="41A71FB3">
             <wp:simplePos x="0" y="0"/>
             <wp:positionH relativeFrom="column">
-              <wp:posOffset>28575</wp:posOffset>
+              <wp:posOffset>2947</wp:posOffset>
             </wp:positionH>
             <wp:positionV relativeFrom="paragraph">
-              <wp:posOffset>447675</wp:posOffset>
+              <wp:posOffset>499326</wp:posOffset>
             </wp:positionV>
             <wp:extent cx="5943600" cy="3489325"/>
             <wp:effectExtent l="0" t="0" r="0" b="0"/>
@@ -7216,20 +7266,6 @@
     <w:p>
       <w:pPr>
         <w:spacing w:line="360" w:lineRule="auto"/>
-        <w:ind w:firstLine="709"/>
-        <w:jc w:val="both"/>
-        <w:rPr>
-          <w:rFonts w:ascii="Times New Roman" w:hAnsi="Times New Roman" w:cs="Times New Roman"/>
-          <w:b/>
-          <w:bCs/>
-          <w:sz w:val="24"/>
-          <w:szCs w:val="24"/>
-        </w:rPr>
-      </w:pPr>
-    </w:p>
-    <w:p>
-      <w:pPr>
-        <w:spacing w:line="360" w:lineRule="auto"/>
         <w:jc w:val="both"/>
         <w:rPr>
           <w:rFonts w:ascii="Times New Roman" w:hAnsi="Times New Roman" w:cs="Times New Roman"/>
@@ -7422,13 +7458,13 @@
         </w:rPr>
         <w:lastRenderedPageBreak/>
         <w:drawing>
-          <wp:anchor distT="0" distB="0" distL="114300" distR="114300" simplePos="0" relativeHeight="251668480" behindDoc="0" locked="0" layoutInCell="1" allowOverlap="1" wp14:anchorId="67703FC7" wp14:editId="0E7203C5">
+          <wp:anchor distT="0" distB="0" distL="114300" distR="114300" simplePos="0" relativeHeight="251668480" behindDoc="0" locked="0" layoutInCell="1" allowOverlap="1" wp14:anchorId="67703FC7" wp14:editId="230E4169">
             <wp:simplePos x="0" y="0"/>
             <wp:positionH relativeFrom="column">
-              <wp:posOffset>1314450</wp:posOffset>
+              <wp:posOffset>1331703</wp:posOffset>
             </wp:positionH>
             <wp:positionV relativeFrom="paragraph">
-              <wp:posOffset>-243205</wp:posOffset>
+              <wp:posOffset>-1665</wp:posOffset>
             </wp:positionV>
             <wp:extent cx="3305175" cy="2889885"/>
             <wp:effectExtent l="19050" t="19050" r="9525" b="5715"/>

</xml_diff>